<commit_message>
update image files; change outline of selected char to red
</commit_message>
<xml_diff>
--- a/README.docx
+++ b/README.docx
@@ -317,7 +317,16 @@
           <w:sz w:val="24"/>
           <w:szCs w:val="24"/>
         </w:rPr>
-        <w:t xml:space="preserve">Description:  </w:t>
+        <w:t>Description</w:t>
+      </w:r>
+      <w:r>
+        <w:rPr>
+          <w:rFonts w:ascii="Times New Roman" w:hAnsi="Times New Roman" w:cs="Times New Roman"/>
+          <w:b/>
+          <w:sz w:val="24"/>
+          <w:szCs w:val="24"/>
+        </w:rPr>
+        <w:t xml:space="preserve">:  </w:t>
       </w:r>
       <w:r>
         <w:rPr>
@@ -343,7 +352,7 @@
           <w:sz w:val="24"/>
           <w:szCs w:val="24"/>
         </w:rPr>
-        <w:t xml:space="preserve">” is an educational application developed for children in grades K-2 to inspire early interest in reading.  </w:t>
+        <w:t>” is an educational application developed for children in grades K-2 to inspire early interest in reading.</w:t>
       </w:r>
     </w:p>
     <w:p>
@@ -363,25 +372,485 @@
           <w:sz w:val="24"/>
           <w:szCs w:val="24"/>
         </w:rPr>
-        <w:tab/>
-      </w:r>
-      <w:r>
-        <w:rPr>
-          <w:rFonts w:ascii="Times New Roman" w:hAnsi="Times New Roman" w:cs="Times New Roman"/>
-          <w:sz w:val="24"/>
-          <w:szCs w:val="24"/>
-        </w:rPr>
-        <w:t>The character images shown in the application are not my own</w:t>
+        <w:t>Motivation:</w:t>
+      </w:r>
+      <w:r>
+        <w:rPr>
+          <w:rFonts w:ascii="Times New Roman" w:hAnsi="Times New Roman" w:cs="Times New Roman"/>
+          <w:b/>
+          <w:sz w:val="24"/>
+          <w:szCs w:val="24"/>
+        </w:rPr>
+        <w:tab/>
+      </w:r>
+      <w:r>
+        <w:rPr>
+          <w:rFonts w:ascii="Times New Roman" w:hAnsi="Times New Roman" w:cs="Times New Roman"/>
+          <w:color w:val="000000"/>
+          <w:sz w:val="24"/>
+          <w:szCs w:val="24"/>
+        </w:rPr>
+        <w:t>Every night, a battle ensues in my home. My 6-year-old daughter, Skye, is required by her first grade teacher to read for 10-20 minutes each night. Skye enjoys reading only when she is actually interested in a book, and the grim reality is that she finds the majority of books written at the first grade level to be excruciatingly boring. There are tears and fits thrown and attempted bribes and threats of early bedtime in the midst of the struggle to get the assigned reading completed.</w:t>
+      </w:r>
+      <w:r>
+        <w:rPr>
+          <w:color w:val="000000"/>
+        </w:rPr>
+        <w:t xml:space="preserve"> </w:t>
+      </w:r>
+    </w:p>
+    <w:p>
+      <w:pPr>
+        <w:spacing w:line="240" w:lineRule="auto"/>
+        <w:ind w:left="2160"/>
+        <w:rPr>
+          <w:rFonts w:ascii="Times New Roman" w:hAnsi="Times New Roman" w:cs="Times New Roman"/>
+          <w:color w:val="000000"/>
+          <w:sz w:val="24"/>
+          <w:szCs w:val="24"/>
+        </w:rPr>
+      </w:pPr>
+      <w:r>
+        <w:rPr>
+          <w:rFonts w:ascii="Times New Roman" w:hAnsi="Times New Roman" w:cs="Times New Roman"/>
+          <w:sz w:val="24"/>
+          <w:szCs w:val="24"/>
+        </w:rPr>
+        <w:t>I have developed a solution to this problem: “Silly Stories</w:t>
+      </w:r>
+      <w:r>
+        <w:rPr>
+          <w:rFonts w:ascii="Times New Roman" w:hAnsi="Times New Roman" w:cs="Times New Roman"/>
+          <w:sz w:val="24"/>
+          <w:szCs w:val="24"/>
+        </w:rPr>
+        <w:t>”</w:t>
+      </w:r>
+      <w:r>
+        <w:rPr>
+          <w:rFonts w:ascii="Times New Roman" w:hAnsi="Times New Roman" w:cs="Times New Roman"/>
+          <w:color w:val="000000"/>
+          <w:sz w:val="24"/>
+          <w:szCs w:val="24"/>
+        </w:rPr>
+        <w:t xml:space="preserve"> is </w:t>
+      </w:r>
+      <w:r>
+        <w:rPr>
+          <w:rFonts w:ascii="Times New Roman" w:hAnsi="Times New Roman" w:cs="Times New Roman"/>
+          <w:color w:val="000000"/>
+          <w:sz w:val="24"/>
+          <w:szCs w:val="24"/>
+        </w:rPr>
+        <w:t xml:space="preserve">an application that allows Skye to participate in creating the </w:t>
+      </w:r>
+      <w:r>
+        <w:rPr>
+          <w:rFonts w:ascii="Times New Roman" w:hAnsi="Times New Roman" w:cs="Times New Roman"/>
+          <w:color w:val="000000"/>
+          <w:sz w:val="24"/>
+          <w:szCs w:val="24"/>
+        </w:rPr>
+        <w:t>before she reads it</w:t>
+      </w:r>
+      <w:r>
+        <w:rPr>
+          <w:rFonts w:ascii="Times New Roman" w:hAnsi="Times New Roman" w:cs="Times New Roman"/>
+          <w:color w:val="000000"/>
+          <w:sz w:val="24"/>
+          <w:szCs w:val="24"/>
+        </w:rPr>
+        <w:t>.  Skye choose</w:t>
+      </w:r>
+      <w:r>
+        <w:rPr>
+          <w:rFonts w:ascii="Times New Roman" w:hAnsi="Times New Roman" w:cs="Times New Roman"/>
+          <w:color w:val="000000"/>
+          <w:sz w:val="24"/>
+          <w:szCs w:val="24"/>
+        </w:rPr>
+        <w:t>s</w:t>
+      </w:r>
+      <w:r>
+        <w:rPr>
+          <w:rFonts w:ascii="Times New Roman" w:hAnsi="Times New Roman" w:cs="Times New Roman"/>
+          <w:color w:val="000000"/>
+          <w:sz w:val="24"/>
+          <w:szCs w:val="24"/>
+        </w:rPr>
+        <w:t xml:space="preserve"> characters, silly adjectives, objects, and actions before she knows what the story is about.  </w:t>
+      </w:r>
+      <w:r>
+        <w:rPr>
+          <w:rFonts w:ascii="Times New Roman" w:hAnsi="Times New Roman" w:cs="Times New Roman"/>
+          <w:color w:val="000000"/>
+          <w:sz w:val="24"/>
+          <w:szCs w:val="24"/>
+        </w:rPr>
+        <w:t>She is then</w:t>
+      </w:r>
+      <w:r>
+        <w:rPr>
+          <w:rFonts w:ascii="Times New Roman" w:hAnsi="Times New Roman" w:cs="Times New Roman"/>
+          <w:color w:val="000000"/>
+          <w:sz w:val="24"/>
+          <w:szCs w:val="24"/>
+        </w:rPr>
+        <w:t xml:space="preserve"> curious enough about the story to voluntarily read it</w:t>
+      </w:r>
+      <w:r>
+        <w:rPr>
+          <w:rFonts w:ascii="Times New Roman" w:hAnsi="Times New Roman" w:cs="Times New Roman"/>
+          <w:color w:val="000000"/>
+          <w:sz w:val="24"/>
+          <w:szCs w:val="24"/>
+        </w:rPr>
+        <w:t>.</w:t>
+      </w:r>
+    </w:p>
+    <w:p>
+      <w:pPr>
+        <w:spacing w:line="240" w:lineRule="auto"/>
+        <w:ind w:left="2160"/>
+        <w:rPr>
+          <w:rFonts w:ascii="Times New Roman" w:hAnsi="Times New Roman" w:cs="Times New Roman"/>
+          <w:color w:val="000000"/>
+          <w:sz w:val="24"/>
+          <w:szCs w:val="24"/>
+        </w:rPr>
+      </w:pPr>
+      <w:r>
+        <w:rPr>
+          <w:rFonts w:ascii="Times New Roman" w:hAnsi="Times New Roman" w:cs="Times New Roman"/>
+          <w:color w:val="000000"/>
+          <w:sz w:val="24"/>
+          <w:szCs w:val="24"/>
+        </w:rPr>
+        <w:t>It is vital that young children practice reading often to gain familiarity with “sight” words they encounter regularly and become efficient readers. I intentionally kept the design of “Silly Stories” simple and clean to achieve the goal of real, continuous reading.  The application is very user friendly and requires no typing.</w:t>
       </w:r>
       <w:bookmarkStart w:id="0" w:name="_GoBack"/>
       <w:bookmarkEnd w:id="0"/>
-      <w:r>
-        <w:rPr>
-          <w:rFonts w:ascii="Times New Roman" w:hAnsi="Times New Roman" w:cs="Times New Roman"/>
-          <w:sz w:val="24"/>
-          <w:szCs w:val="24"/>
-        </w:rPr>
-        <w:t>, and are included for demonstrational purposes only.</w:t>
+    </w:p>
+    <w:p>
+      <w:pPr>
+        <w:spacing w:line="240" w:lineRule="auto"/>
+        <w:rPr>
+          <w:rFonts w:ascii="Times New Roman" w:hAnsi="Times New Roman" w:cs="Times New Roman"/>
+          <w:color w:val="000000"/>
+          <w:sz w:val="24"/>
+          <w:szCs w:val="24"/>
+        </w:rPr>
+      </w:pPr>
+    </w:p>
+    <w:p>
+      <w:pPr>
+        <w:spacing w:line="240" w:lineRule="auto"/>
+        <w:ind w:left="2160" w:hanging="2160"/>
+        <w:rPr>
+          <w:rFonts w:ascii="Times New Roman" w:hAnsi="Times New Roman" w:cs="Times New Roman"/>
+          <w:color w:val="000000"/>
+          <w:sz w:val="24"/>
+          <w:szCs w:val="24"/>
+        </w:rPr>
+      </w:pPr>
+      <w:r>
+        <w:rPr>
+          <w:rFonts w:ascii="Times New Roman" w:hAnsi="Times New Roman" w:cs="Times New Roman"/>
+          <w:b/>
+          <w:sz w:val="24"/>
+          <w:szCs w:val="24"/>
+        </w:rPr>
+        <w:t xml:space="preserve">Behavior: </w:t>
+      </w:r>
+      <w:r>
+        <w:rPr>
+          <w:rFonts w:ascii="Times New Roman" w:hAnsi="Times New Roman" w:cs="Times New Roman"/>
+          <w:b/>
+          <w:sz w:val="24"/>
+          <w:szCs w:val="24"/>
+        </w:rPr>
+        <w:tab/>
+      </w:r>
+      <w:r>
+        <w:rPr>
+          <w:rFonts w:ascii="Times New Roman" w:hAnsi="Times New Roman" w:cs="Times New Roman"/>
+          <w:sz w:val="24"/>
+          <w:szCs w:val="24"/>
+        </w:rPr>
+        <w:t xml:space="preserve">“Silly Stories” is an </w:t>
+      </w:r>
+      <w:r>
+        <w:rPr>
+          <w:rFonts w:ascii="Times New Roman" w:hAnsi="Times New Roman" w:cs="Times New Roman"/>
+          <w:color w:val="000000"/>
+          <w:sz w:val="24"/>
+          <w:szCs w:val="24"/>
+        </w:rPr>
+        <w:t>application</w:t>
+      </w:r>
+      <w:r>
+        <w:rPr>
+          <w:rFonts w:ascii="Times New Roman" w:hAnsi="Times New Roman" w:cs="Times New Roman"/>
+          <w:color w:val="000000"/>
+          <w:sz w:val="24"/>
+          <w:szCs w:val="24"/>
+        </w:rPr>
+        <w:t xml:space="preserve"> developed for an Android tablet. </w:t>
+      </w:r>
+      <w:r>
+        <w:rPr>
+          <w:rFonts w:ascii="Times New Roman" w:hAnsi="Times New Roman" w:cs="Times New Roman"/>
+          <w:color w:val="000000"/>
+          <w:sz w:val="24"/>
+          <w:szCs w:val="24"/>
+        </w:rPr>
+        <w:t xml:space="preserve">The </w:t>
+      </w:r>
+      <w:r>
+        <w:rPr>
+          <w:rFonts w:ascii="Times New Roman" w:hAnsi="Times New Roman" w:cs="Times New Roman"/>
+          <w:color w:val="000000"/>
+          <w:sz w:val="24"/>
+          <w:szCs w:val="24"/>
+        </w:rPr>
+        <w:t>user</w:t>
+      </w:r>
+      <w:r>
+        <w:rPr>
+          <w:rFonts w:ascii="Times New Roman" w:hAnsi="Times New Roman" w:cs="Times New Roman"/>
+          <w:color w:val="000000"/>
+          <w:sz w:val="24"/>
+          <w:szCs w:val="24"/>
+        </w:rPr>
+        <w:t xml:space="preserve"> first select</w:t>
+      </w:r>
+      <w:r>
+        <w:rPr>
+          <w:rFonts w:ascii="Times New Roman" w:hAnsi="Times New Roman" w:cs="Times New Roman"/>
+          <w:color w:val="000000"/>
+          <w:sz w:val="24"/>
+          <w:szCs w:val="24"/>
+        </w:rPr>
+        <w:t>s</w:t>
+      </w:r>
+      <w:r>
+        <w:rPr>
+          <w:rFonts w:ascii="Times New Roman" w:hAnsi="Times New Roman" w:cs="Times New Roman"/>
+          <w:color w:val="000000"/>
+          <w:sz w:val="24"/>
+          <w:szCs w:val="24"/>
+        </w:rPr>
+        <w:t xml:space="preserve"> </w:t>
+      </w:r>
+      <w:r>
+        <w:rPr>
+          <w:rFonts w:ascii="Times New Roman" w:hAnsi="Times New Roman" w:cs="Times New Roman"/>
+          <w:color w:val="000000"/>
+          <w:sz w:val="24"/>
+          <w:szCs w:val="24"/>
+        </w:rPr>
+        <w:t xml:space="preserve">characters from a group of images. </w:t>
+      </w:r>
+      <w:r>
+        <w:rPr>
+          <w:rFonts w:ascii="Times New Roman" w:hAnsi="Times New Roman" w:cs="Times New Roman"/>
+          <w:color w:val="000000"/>
+          <w:sz w:val="24"/>
+          <w:szCs w:val="24"/>
+        </w:rPr>
+        <w:t xml:space="preserve">The next screens require several of the objects, actions, and adjectives to be selected for the story.  The backbone of each story is hard-coded into the application with appropriate blanks for the user's selections. After all selections are made, the story </w:t>
+      </w:r>
+      <w:r>
+        <w:rPr>
+          <w:rFonts w:ascii="Times New Roman" w:hAnsi="Times New Roman" w:cs="Times New Roman"/>
+          <w:color w:val="000000"/>
+          <w:sz w:val="24"/>
+          <w:szCs w:val="24"/>
+        </w:rPr>
+        <w:t>is</w:t>
+      </w:r>
+      <w:r>
+        <w:rPr>
+          <w:rFonts w:ascii="Times New Roman" w:hAnsi="Times New Roman" w:cs="Times New Roman"/>
+          <w:color w:val="000000"/>
+          <w:sz w:val="24"/>
+          <w:szCs w:val="24"/>
+        </w:rPr>
+        <w:t xml:space="preserve"> generated and rendered on the screen, and the user reads the (hopefully) hilariously absurd results. The </w:t>
+      </w:r>
+      <w:r>
+        <w:rPr>
+          <w:rFonts w:ascii="Times New Roman" w:hAnsi="Times New Roman" w:cs="Times New Roman"/>
+          <w:color w:val="000000"/>
+          <w:sz w:val="24"/>
+          <w:szCs w:val="24"/>
+        </w:rPr>
+        <w:t>result is</w:t>
+      </w:r>
+      <w:r>
+        <w:rPr>
+          <w:rFonts w:ascii="Times New Roman" w:hAnsi="Times New Roman" w:cs="Times New Roman"/>
+          <w:color w:val="000000"/>
+          <w:sz w:val="24"/>
+          <w:szCs w:val="24"/>
+        </w:rPr>
+        <w:t xml:space="preserve"> a </w:t>
+      </w:r>
+      <w:r>
+        <w:rPr>
+          <w:rFonts w:ascii="Times New Roman" w:hAnsi="Times New Roman" w:cs="Times New Roman"/>
+          <w:color w:val="000000"/>
+          <w:sz w:val="24"/>
+          <w:szCs w:val="24"/>
+        </w:rPr>
+        <w:t>story</w:t>
+      </w:r>
+      <w:r>
+        <w:rPr>
+          <w:rFonts w:ascii="Times New Roman" w:hAnsi="Times New Roman" w:cs="Times New Roman"/>
+          <w:color w:val="000000"/>
+          <w:sz w:val="24"/>
+          <w:szCs w:val="24"/>
+        </w:rPr>
+        <w:t xml:space="preserve"> that takes a first-grader 5-10 minutes to read.</w:t>
+      </w:r>
+    </w:p>
+    <w:p>
+      <w:pPr>
+        <w:spacing w:line="240" w:lineRule="auto"/>
+        <w:ind w:left="2160" w:hanging="2160"/>
+        <w:rPr>
+          <w:rFonts w:ascii="Times New Roman" w:hAnsi="Times New Roman" w:cs="Times New Roman"/>
+          <w:sz w:val="24"/>
+          <w:szCs w:val="24"/>
+        </w:rPr>
+      </w:pPr>
+      <w:r>
+        <w:rPr>
+          <w:rFonts w:ascii="Times New Roman" w:hAnsi="Times New Roman" w:cs="Times New Roman"/>
+          <w:b/>
+          <w:sz w:val="24"/>
+          <w:szCs w:val="24"/>
+        </w:rPr>
+        <w:t>Tools:</w:t>
+      </w:r>
+      <w:r>
+        <w:rPr>
+          <w:rFonts w:ascii="Times New Roman" w:hAnsi="Times New Roman" w:cs="Times New Roman"/>
+          <w:b/>
+          <w:sz w:val="24"/>
+          <w:szCs w:val="24"/>
+        </w:rPr>
+        <w:tab/>
+      </w:r>
+      <w:r>
+        <w:rPr>
+          <w:rFonts w:ascii="Times New Roman" w:hAnsi="Times New Roman" w:cs="Times New Roman"/>
+          <w:sz w:val="24"/>
+          <w:szCs w:val="24"/>
+        </w:rPr>
+        <w:t xml:space="preserve">I developed </w:t>
+      </w:r>
+      <w:r>
+        <w:rPr>
+          <w:rFonts w:ascii="Times New Roman" w:hAnsi="Times New Roman" w:cs="Times New Roman"/>
+          <w:color w:val="000000"/>
+          <w:sz w:val="24"/>
+          <w:szCs w:val="24"/>
+        </w:rPr>
+        <w:t>the application</w:t>
+      </w:r>
+      <w:r>
+        <w:rPr>
+          <w:rFonts w:ascii="Times New Roman" w:hAnsi="Times New Roman" w:cs="Times New Roman"/>
+          <w:color w:val="000000"/>
+          <w:sz w:val="24"/>
+          <w:szCs w:val="24"/>
+        </w:rPr>
+        <w:t xml:space="preserve"> in Java</w:t>
+      </w:r>
+      <w:r>
+        <w:rPr>
+          <w:rFonts w:ascii="Times New Roman" w:hAnsi="Times New Roman" w:cs="Times New Roman"/>
+          <w:color w:val="000000"/>
+          <w:sz w:val="24"/>
+          <w:szCs w:val="24"/>
+        </w:rPr>
+        <w:t xml:space="preserve"> using the Android Studio development environment (http://developer.android.com/tools/studio/index.html). I </w:t>
+      </w:r>
+      <w:r>
+        <w:rPr>
+          <w:rFonts w:ascii="Times New Roman" w:hAnsi="Times New Roman" w:cs="Times New Roman"/>
+          <w:color w:val="000000"/>
+          <w:sz w:val="24"/>
+          <w:szCs w:val="24"/>
+        </w:rPr>
+        <w:lastRenderedPageBreak/>
+        <w:t xml:space="preserve">used </w:t>
+      </w:r>
+      <w:r>
+        <w:rPr>
+          <w:rFonts w:ascii="Times New Roman" w:hAnsi="Times New Roman" w:cs="Times New Roman"/>
+          <w:color w:val="000000"/>
+          <w:sz w:val="24"/>
+          <w:szCs w:val="24"/>
+        </w:rPr>
+        <w:t>GIMP (https://www.gimp.org/downloads/) for image editing</w:t>
+      </w:r>
+      <w:r>
+        <w:rPr>
+          <w:rFonts w:ascii="Times New Roman" w:hAnsi="Times New Roman" w:cs="Times New Roman"/>
+          <w:color w:val="000000"/>
+          <w:sz w:val="24"/>
+          <w:szCs w:val="24"/>
+        </w:rPr>
+        <w:t>. I wrote</w:t>
+      </w:r>
+      <w:r>
+        <w:rPr>
+          <w:rFonts w:ascii="Times New Roman" w:hAnsi="Times New Roman" w:cs="Times New Roman"/>
+          <w:color w:val="000000"/>
+          <w:sz w:val="24"/>
+          <w:szCs w:val="24"/>
+        </w:rPr>
+        <w:t xml:space="preserve"> all of the story templates myself based on bedtime stories we have created regularly each night as a family.  </w:t>
+      </w:r>
+    </w:p>
+    <w:p>
+      <w:pPr>
+        <w:spacing w:line="240" w:lineRule="auto"/>
+        <w:ind w:left="2160" w:hanging="2160"/>
+        <w:rPr>
+          <w:rFonts w:ascii="Times New Roman" w:hAnsi="Times New Roman" w:cs="Times New Roman"/>
+          <w:sz w:val="24"/>
+          <w:szCs w:val="24"/>
+        </w:rPr>
+      </w:pPr>
+      <w:r>
+        <w:rPr>
+          <w:rFonts w:ascii="Times New Roman" w:hAnsi="Times New Roman" w:cs="Times New Roman"/>
+          <w:b/>
+          <w:sz w:val="24"/>
+          <w:szCs w:val="24"/>
+        </w:rPr>
+        <w:t>Notes:</w:t>
+      </w:r>
+      <w:r>
+        <w:rPr>
+          <w:rFonts w:ascii="Times New Roman" w:hAnsi="Times New Roman" w:cs="Times New Roman"/>
+          <w:b/>
+          <w:sz w:val="24"/>
+          <w:szCs w:val="24"/>
+        </w:rPr>
+        <w:tab/>
+      </w:r>
+      <w:r>
+        <w:rPr>
+          <w:rFonts w:ascii="Times New Roman" w:hAnsi="Times New Roman" w:cs="Times New Roman"/>
+          <w:sz w:val="24"/>
+          <w:szCs w:val="24"/>
+        </w:rPr>
+        <w:t>The character images shown in the application are not my own, and are included for demonstrational purposes only.</w:t>
       </w:r>
     </w:p>
     <w:p>
@@ -613,13 +1082,6 @@
           <w:szCs w:val="24"/>
         </w:rPr>
         <w:tab/>
-      </w:r>
-      <w:r>
-        <w:rPr>
-          <w:rFonts w:ascii="Times New Roman" w:hAnsi="Times New Roman" w:cs="Times New Roman"/>
-          <w:sz w:val="24"/>
-          <w:szCs w:val="24"/>
-        </w:rPr>
         <w:t>http://splatoonwiki.org/wiki/Splatoon/Gallery</w:t>
       </w:r>
     </w:p>
@@ -765,21 +1227,24 @@
         </w:rPr>
         <w:tab/>
       </w:r>
-      <w:r>
-        <w:rPr>
-          <w:rFonts w:ascii="Times New Roman" w:hAnsi="Times New Roman" w:cs="Times New Roman"/>
-          <w:sz w:val="24"/>
-          <w:szCs w:val="24"/>
-        </w:rPr>
-        <w:t>https://commons.wikimedia.org/wiki/File:Smi</w:t>
-      </w:r>
-      <w:r>
-        <w:rPr>
-          <w:rFonts w:ascii="Times New Roman" w:hAnsi="Times New Roman" w:cs="Times New Roman"/>
-          <w:sz w:val="24"/>
-          <w:szCs w:val="24"/>
-        </w:rPr>
-        <w:t>ley_green_alien.svg</w:t>
+      <w:hyperlink r:id="rId5" w:history="1">
+        <w:r>
+          <w:rPr>
+            <w:rStyle w:val="Hyperlink"/>
+            <w:rFonts w:ascii="Times New Roman" w:hAnsi="Times New Roman" w:cs="Times New Roman"/>
+            <w:sz w:val="24"/>
+            <w:szCs w:val="24"/>
+          </w:rPr>
+          <w:t>https://commons.wikimedia.org/wiki/File:Smiley_green_alien.svg</w:t>
+        </w:r>
+      </w:hyperlink>
+      <w:r>
+        <w:rPr>
+          <w:rFonts w:ascii="Times New Roman" w:hAnsi="Times New Roman" w:cs="Times New Roman"/>
+          <w:sz w:val="24"/>
+          <w:szCs w:val="24"/>
+        </w:rPr>
+        <w:t xml:space="preserve"> </w:t>
       </w:r>
     </w:p>
     <w:p>
@@ -795,28 +1260,26 @@
         <w:ind w:left="2160" w:hanging="2160"/>
         <w:rPr>
           <w:rFonts w:ascii="Times New Roman" w:hAnsi="Times New Roman" w:cs="Times New Roman"/>
-          <w:b/>
-          <w:sz w:val="24"/>
-          <w:szCs w:val="24"/>
-        </w:rPr>
-      </w:pPr>
-      <w:r>
-        <w:rPr>
-          <w:rFonts w:ascii="Times New Roman" w:hAnsi="Times New Roman" w:cs="Times New Roman"/>
-          <w:b/>
-          <w:sz w:val="24"/>
-          <w:szCs w:val="24"/>
-        </w:rPr>
-        <w:tab/>
-      </w:r>
-      <w:r>
-        <w:rPr>
-          <w:rFonts w:ascii="Times New Roman" w:hAnsi="Times New Roman" w:cs="Times New Roman"/>
-          <w:b/>
-          <w:sz w:val="24"/>
-          <w:szCs w:val="24"/>
-        </w:rPr>
-        <w:t>Code for reading text file:</w:t>
+          <w:sz w:val="24"/>
+          <w:szCs w:val="24"/>
+        </w:rPr>
+      </w:pPr>
+      <w:r>
+        <w:rPr>
+          <w:rFonts w:ascii="Times New Roman" w:hAnsi="Times New Roman" w:cs="Times New Roman"/>
+          <w:sz w:val="24"/>
+          <w:szCs w:val="24"/>
+        </w:rPr>
+        <w:tab/>
+      </w:r>
+      <w:r>
+        <w:rPr>
+          <w:rFonts w:ascii="Times New Roman" w:hAnsi="Times New Roman" w:cs="Times New Roman"/>
+          <w:sz w:val="24"/>
+          <w:szCs w:val="24"/>
+        </w:rPr>
+        <w:tab/>
+        <w:t>(public domain)</w:t>
       </w:r>
     </w:p>
     <w:p>
@@ -832,29 +1295,66 @@
         <w:ind w:left="2160" w:hanging="2160"/>
         <w:rPr>
           <w:rFonts w:ascii="Times New Roman" w:hAnsi="Times New Roman" w:cs="Times New Roman"/>
-          <w:sz w:val="24"/>
-          <w:szCs w:val="24"/>
-        </w:rPr>
-      </w:pPr>
-      <w:r>
-        <w:rPr>
-          <w:rFonts w:ascii="Times New Roman" w:hAnsi="Times New Roman" w:cs="Times New Roman"/>
-          <w:b/>
-          <w:sz w:val="24"/>
-          <w:szCs w:val="24"/>
-        </w:rPr>
-        <w:tab/>
-      </w:r>
-      <w:r>
-        <w:rPr>
-          <w:rFonts w:ascii="Times New Roman" w:hAnsi="Times New Roman" w:cs="Times New Roman"/>
-          <w:b/>
-          <w:sz w:val="24"/>
-          <w:szCs w:val="24"/>
-        </w:rPr>
-        <w:tab/>
-      </w:r>
-      <w:hyperlink r:id="rId5" w:history="1">
+          <w:b/>
+          <w:sz w:val="24"/>
+          <w:szCs w:val="24"/>
+        </w:rPr>
+      </w:pPr>
+      <w:r>
+        <w:rPr>
+          <w:rFonts w:ascii="Times New Roman" w:hAnsi="Times New Roman" w:cs="Times New Roman"/>
+          <w:b/>
+          <w:sz w:val="24"/>
+          <w:szCs w:val="24"/>
+        </w:rPr>
+        <w:tab/>
+      </w:r>
+      <w:r>
+        <w:rPr>
+          <w:rFonts w:ascii="Times New Roman" w:hAnsi="Times New Roman" w:cs="Times New Roman"/>
+          <w:b/>
+          <w:sz w:val="24"/>
+          <w:szCs w:val="24"/>
+        </w:rPr>
+        <w:t>Code for reading text file:</w:t>
+      </w:r>
+    </w:p>
+    <w:p>
+      <w:pPr>
+        <w:tabs>
+          <w:tab w:val="left" w:pos="720"/>
+          <w:tab w:val="left" w:pos="1440"/>
+          <w:tab w:val="left" w:pos="2160"/>
+          <w:tab w:val="left" w:pos="2880"/>
+          <w:tab w:val="left" w:pos="3936"/>
+        </w:tabs>
+        <w:spacing w:line="240" w:lineRule="auto"/>
+        <w:ind w:left="2160" w:hanging="2160"/>
+        <w:rPr>
+          <w:rFonts w:ascii="Times New Roman" w:hAnsi="Times New Roman" w:cs="Times New Roman"/>
+          <w:sz w:val="24"/>
+          <w:szCs w:val="24"/>
+        </w:rPr>
+      </w:pPr>
+      <w:r>
+        <w:rPr>
+          <w:rFonts w:ascii="Times New Roman" w:hAnsi="Times New Roman" w:cs="Times New Roman"/>
+          <w:b/>
+          <w:sz w:val="24"/>
+          <w:szCs w:val="24"/>
+        </w:rPr>
+        <w:tab/>
+      </w:r>
+      <w:r>
+        <w:rPr>
+          <w:rFonts w:ascii="Times New Roman" w:hAnsi="Times New Roman" w:cs="Times New Roman"/>
+          <w:b/>
+          <w:sz w:val="24"/>
+          <w:szCs w:val="24"/>
+        </w:rPr>
+        <w:tab/>
+      </w:r>
+      <w:hyperlink r:id="rId6" w:history="1">
         <w:r>
           <w:rPr>
             <w:rStyle w:val="Hyperlink"/>
@@ -879,35 +1379,11 @@
         <w:ind w:left="2160" w:hanging="2160"/>
         <w:rPr>
           <w:rFonts w:ascii="Times New Roman" w:hAnsi="Times New Roman" w:cs="Times New Roman"/>
-          <w:sz w:val="24"/>
-          <w:szCs w:val="24"/>
-        </w:rPr>
-      </w:pPr>
-      <w:r>
-        <w:rPr>
-          <w:rFonts w:ascii="Times New Roman" w:hAnsi="Times New Roman" w:cs="Times New Roman"/>
-          <w:sz w:val="24"/>
-          <w:szCs w:val="24"/>
-        </w:rPr>
-        <w:tab/>
-        <w:t>Special t</w:t>
-      </w:r>
-      <w:r>
-        <w:rPr>
-          <w:rFonts w:ascii="Times New Roman" w:hAnsi="Times New Roman" w:cs="Times New Roman"/>
-          <w:sz w:val="24"/>
-          <w:szCs w:val="24"/>
-        </w:rPr>
-        <w:t>hanks to Skye Martinez and Jana Har</w:t>
-      </w:r>
-      <w:r>
-        <w:rPr>
-          <w:rFonts w:ascii="Times New Roman" w:hAnsi="Times New Roman" w:cs="Times New Roman"/>
-          <w:sz w:val="24"/>
-          <w:szCs w:val="24"/>
-        </w:rPr>
-        <w:t xml:space="preserve">tman for testing </w:t>
-      </w:r>
+          <w:b/>
+          <w:sz w:val="24"/>
+          <w:szCs w:val="24"/>
+        </w:rPr>
+      </w:pPr>
     </w:p>
     <w:p>
       <w:pPr>
@@ -919,14 +1395,28 @@
           <w:tab w:val="left" w:pos="3936"/>
         </w:tabs>
         <w:spacing w:line="240" w:lineRule="auto"/>
-        <w:ind w:left="2160" w:hanging="2160"/>
-        <w:rPr>
-          <w:rFonts w:ascii="Times New Roman" w:hAnsi="Times New Roman" w:cs="Times New Roman"/>
-          <w:b/>
-          <w:sz w:val="24"/>
-          <w:szCs w:val="24"/>
-        </w:rPr>
-      </w:pPr>
+        <w:rPr>
+          <w:rFonts w:ascii="Times New Roman" w:hAnsi="Times New Roman" w:cs="Times New Roman"/>
+          <w:sz w:val="24"/>
+          <w:szCs w:val="24"/>
+        </w:rPr>
+      </w:pPr>
+      <w:r>
+        <w:rPr>
+          <w:rFonts w:ascii="Times New Roman" w:hAnsi="Times New Roman" w:cs="Times New Roman"/>
+          <w:sz w:val="24"/>
+          <w:szCs w:val="24"/>
+        </w:rPr>
+        <w:t>Speci</w:t>
+      </w:r>
+      <w:r>
+        <w:rPr>
+          <w:rFonts w:ascii="Times New Roman" w:hAnsi="Times New Roman" w:cs="Times New Roman"/>
+          <w:sz w:val="24"/>
+          <w:szCs w:val="24"/>
+        </w:rPr>
+        <w:t>al thanks to Skye Martinez and Jana Hartman for testing and suggestions; and to Dr. David Ackley and the students in his Spring 2016 CS591 class for their feedback and suggestions.</w:t>
+      </w:r>
     </w:p>
     <w:p>
       <w:pPr>
@@ -938,69 +1428,19 @@
           <w:tab w:val="left" w:pos="3936"/>
         </w:tabs>
         <w:spacing w:line="240" w:lineRule="auto"/>
-        <w:ind w:left="2160" w:hanging="2160"/>
-        <w:rPr>
-          <w:rFonts w:ascii="Times New Roman" w:hAnsi="Times New Roman" w:cs="Times New Roman"/>
-          <w:b/>
-          <w:sz w:val="24"/>
-          <w:szCs w:val="24"/>
-        </w:rPr>
-      </w:pPr>
-      <w:r>
-        <w:rPr>
-          <w:rFonts w:ascii="Times New Roman" w:hAnsi="Times New Roman" w:cs="Times New Roman"/>
-          <w:b/>
-          <w:sz w:val="24"/>
-          <w:szCs w:val="24"/>
-        </w:rPr>
-        <w:tab/>
-      </w:r>
-    </w:p>
-    <w:p>
-      <w:pPr>
-        <w:tabs>
-          <w:tab w:val="left" w:pos="720"/>
-          <w:tab w:val="left" w:pos="1440"/>
-          <w:tab w:val="left" w:pos="2160"/>
-          <w:tab w:val="left" w:pos="2880"/>
-          <w:tab w:val="left" w:pos="3936"/>
-        </w:tabs>
-        <w:spacing w:line="240" w:lineRule="auto"/>
-        <w:ind w:left="2160" w:hanging="2160"/>
-        <w:rPr>
-          <w:rFonts w:ascii="Times New Roman" w:hAnsi="Times New Roman" w:cs="Times New Roman"/>
-          <w:b/>
-          <w:sz w:val="24"/>
-          <w:szCs w:val="24"/>
-        </w:rPr>
-      </w:pPr>
-    </w:p>
-    <w:p>
-      <w:pPr>
-        <w:tabs>
-          <w:tab w:val="left" w:pos="720"/>
-          <w:tab w:val="left" w:pos="1440"/>
-          <w:tab w:val="left" w:pos="2160"/>
-          <w:tab w:val="left" w:pos="2880"/>
-          <w:tab w:val="left" w:pos="3936"/>
-        </w:tabs>
-        <w:spacing w:line="240" w:lineRule="auto"/>
-        <w:ind w:left="2160" w:hanging="2160"/>
-        <w:rPr>
-          <w:rFonts w:ascii="Times New Roman" w:hAnsi="Times New Roman" w:cs="Times New Roman"/>
-          <w:b/>
-          <w:sz w:val="24"/>
-          <w:szCs w:val="24"/>
-        </w:rPr>
-      </w:pPr>
-      <w:r>
-        <w:rPr>
-          <w:rFonts w:ascii="Times New Roman" w:hAnsi="Times New Roman" w:cs="Times New Roman"/>
-          <w:b/>
-          <w:sz w:val="24"/>
-          <w:szCs w:val="24"/>
-        </w:rPr>
-        <w:t>Thanks to Skye Martinez for rigorous testing and Jana Hartman for testing and suggesting some text color changes</w:t>
+        <w:rPr>
+          <w:rFonts w:ascii="Times New Roman" w:hAnsi="Times New Roman" w:cs="Times New Roman"/>
+          <w:sz w:val="24"/>
+          <w:szCs w:val="24"/>
+        </w:rPr>
+      </w:pPr>
+      <w:r>
+        <w:rPr>
+          <w:rFonts w:ascii="Times New Roman" w:hAnsi="Times New Roman" w:cs="Times New Roman"/>
+          <w:sz w:val="24"/>
+          <w:szCs w:val="24"/>
+        </w:rPr>
+        <w:t>Thanks also to my faculty mentor, Dr. Patrick Kelley.</w:t>
       </w:r>
     </w:p>
     <w:sectPr>
@@ -1410,6 +1850,7 @@
   <w:style w:type="character" w:default="1" w:styleId="DefaultParagraphFont">
     <w:name w:val="Default Paragraph Font"/>
     <w:uiPriority w:val="1"/>
+    <w:semiHidden/>
     <w:unhideWhenUsed/>
   </w:style>
   <w:style w:type="table" w:default="1" w:styleId="TableNormal">

</xml_diff>